<commit_message>
Finished Reports for 1st Part
</commit_message>
<xml_diff>
--- a/assignments/hw2/Report.docx
+++ b/assignments/hw2/Report.docx
@@ -17,7 +17,15 @@
         <w:t>of the</w:t>
       </w:r>
       <w:r>
-        <w:t xml:space="preserve"> homework we have set a fixed amount of threads for the </w:t>
+        <w:t xml:space="preserve"> </w:t>
+      </w:r>
+      <w:proofErr w:type="gramStart"/>
+      <w:r>
+        <w:t>homework</w:t>
+      </w:r>
+      <w:proofErr w:type="gramEnd"/>
+      <w:r>
+        <w:t xml:space="preserve"> we have set a fixed amount of threads for the </w:t>
       </w:r>
       <w:proofErr w:type="spellStart"/>
       <w:r>
@@ -37,13 +45,29 @@
         <w:t>th</w:t>
       </w:r>
       <w:r>
-        <w:t xml:space="preserve"> node has been created from which all the benchmarks were made so that there would be no added latency and CPU bottlenecks on the nodes running the web-servers and on the node running the load balancer (node0). </w:t>
+        <w:t xml:space="preserve"> node has been created from which all the benchmarks were made so that there would be no added latency and CPU bottlenecks on the nodes running the </w:t>
+      </w:r>
+      <w:proofErr w:type="gramStart"/>
+      <w:r>
+        <w:t>web-servers</w:t>
+      </w:r>
+      <w:proofErr w:type="gramEnd"/>
+      <w:r>
+        <w:t xml:space="preserve"> and on the node running the load balancer (node0). </w:t>
       </w:r>
       <w:r>
         <w:t xml:space="preserve"> We can see that only the first scenario was able to finish the benchmark and handle 1000 connections. </w:t>
       </w:r>
       <w:r>
-        <w:t xml:space="preserve">When we started increasing the Web-servers, the load balancer </w:t>
+        <w:t xml:space="preserve">When we started increasing the </w:t>
+      </w:r>
+      <w:proofErr w:type="gramStart"/>
+      <w:r>
+        <w:t>Web-servers</w:t>
+      </w:r>
+      <w:proofErr w:type="gramEnd"/>
+      <w:r>
+        <w:t xml:space="preserve">, the load balancer </w:t>
       </w:r>
       <w:r>
         <w:t>crushed at 400~500 connections</w:t>
@@ -160,7 +184,19 @@
         <w:t xml:space="preserve">meaning that in a real-world situation a load balancer would perform </w:t>
       </w:r>
       <w:r>
-        <w:t xml:space="preserve">a lot better than in a synthetic benchmark. </w:t>
+        <w:t>a lot better than in a synthetic benchmark.</w:t>
+      </w:r>
+      <w:r>
+        <w:t xml:space="preserve"> It should also be noted that </w:t>
+      </w:r>
+      <w:r>
+        <w:t xml:space="preserve">the web servers were running under limited </w:t>
+      </w:r>
+      <w:r>
+        <w:t xml:space="preserve">number of </w:t>
+      </w:r>
+      <w:r>
+        <w:t xml:space="preserve">connections to better simulate queuing and request latency under heavy load. </w:t>
       </w:r>
     </w:p>
     <w:p/>
@@ -182,7 +218,35 @@
       <w:r>
         <w:t xml:space="preserve">. The number of connections was increased to 500. </w:t>
       </w:r>
+      <w:r>
+        <w:t>The biggest improvement is seen in the throughput</w:t>
+      </w:r>
+      <w:r>
+        <w:t xml:space="preserve">. As we increase the number of web servers the throughput is also increased. Latency is also </w:t>
+      </w:r>
+      <w:r>
+        <w:t xml:space="preserve">improved </w:t>
+      </w:r>
+      <w:r>
+        <w:t>but not by much, as connections increase the latency reaches a ceiling at around 1.</w:t>
+      </w:r>
+      <w:r>
+        <w:t xml:space="preserve">5 Sec. </w:t>
+      </w:r>
+      <w:r>
+        <w:t xml:space="preserve">Compared to the static site, </w:t>
+      </w:r>
+      <w:r>
+        <w:t xml:space="preserve">the observed latency is larger due to the heavier website that must be loaded. </w:t>
+      </w:r>
+      <w:r>
+        <w:t xml:space="preserve">Due to the increase of allowed connections to the web servers we have not observed any dropped or </w:t>
+      </w:r>
+      <w:r>
+        <w:t xml:space="preserve">unserved requests. </w:t>
+      </w:r>
     </w:p>
+    <w:p/>
     <w:sectPr>
       <w:pgSz w:w="11906" w:h="16838"/>
       <w:pgMar w:top="1440" w:right="1440" w:bottom="1440" w:left="1440" w:header="708" w:footer="708" w:gutter="0"/>

</xml_diff>